<commit_message>
Actualizando Informe y Demo Sprint 1
</commit_message>
<xml_diff>
--- a/Documentacion/Spring_1/Informe Sprint 1.docx
+++ b/Documentacion/Spring_1/Informe Sprint 1.docx
@@ -1,6 +1,6 @@
 
 <file path=word/document.xml><?xml version="1.0" encoding="utf-8"?>
-<w:document xmlns:wpc="http://schemas.microsoft.com/office/word/2010/wordprocessingCanvas" xmlns:cx="http://schemas.microsoft.com/office/drawing/2014/chartex" xmlns:cx1="http://schemas.microsoft.com/office/drawing/2015/9/8/chartex" xmlns:cx2="http://schemas.microsoft.com/office/drawing/2015/10/21/chartex" xmlns:cx3="http://schemas.microsoft.com/office/drawing/2016/5/9/chartex" xmlns:cx4="http://schemas.microsoft.com/office/drawing/2016/5/10/chartex" xmlns:cx5="http://schemas.microsoft.com/office/drawing/2016/5/11/chartex" xmlns:cx6="http://schemas.microsoft.com/office/drawing/2016/5/12/chartex" xmlns:cx7="http://schemas.microsoft.com/office/drawing/2016/5/13/chartex" xmlns:cx8="http://schemas.microsoft.com/office/drawing/2016/5/14/chartex" xmlns:mc="http://schemas.openxmlformats.org/markup-compatibility/2006" xmlns:aink="http://schemas.microsoft.com/office/drawing/2016/ink" xmlns:am3d="http://schemas.microsoft.com/office/drawing/2017/model3d" xmlns:o="urn:schemas-microsoft-com:office:office" xmlns:oel="http://schemas.microsoft.com/office/2019/extlst" xmlns:r="http://schemas.openxmlformats.org/officeDocument/2006/relationships" xmlns:m="http://schemas.openxmlformats.org/officeDocument/2006/math" xmlns:v="urn:schemas-microsoft-com:vml" xmlns:wp14="http://schemas.microsoft.com/office/word/2010/wordprocessingDrawing" xmlns:wp="http://schemas.openxmlformats.org/drawingml/2006/wordprocessingDrawing" xmlns:w10="urn:schemas-microsoft-com:office:word" xmlns:w="http://schemas.openxmlformats.org/wordprocessingml/2006/main" xmlns:w14="http://schemas.microsoft.com/office/word/2010/wordml" xmlns:w15="http://schemas.microsoft.com/office/word/2012/wordml" xmlns:w16cex="http://schemas.microsoft.com/office/word/2018/wordml/cex" xmlns:w16cid="http://schemas.microsoft.com/office/word/2016/wordml/cid" xmlns:w16="http://schemas.microsoft.com/office/word/2018/wordml" xmlns:w16du="http://schemas.microsoft.com/office/word/2023/wordml/word16du" xmlns:w16sdtdh="http://schemas.microsoft.com/office/word/2020/wordml/sdtdatahash" xmlns:w16se="http://schemas.microsoft.com/office/word/2015/wordml/symex" xmlns:wpg="http://schemas.microsoft.com/office/word/2010/wordprocessingGroup" xmlns:wpi="http://schemas.microsoft.com/office/word/2010/wordprocessingInk" xmlns:wne="http://schemas.microsoft.com/office/word/2006/wordml" xmlns:wps="http://schemas.microsoft.com/office/word/2010/wordprocessingShape" mc:Ignorable="w14 w15 w16se w16cid w16 w16cex w16sdtdh wp14">
+<w:document xmlns:wpc="http://schemas.microsoft.com/office/word/2010/wordprocessingCanvas" xmlns:cx="http://schemas.microsoft.com/office/drawing/2014/chartex" xmlns:cx1="http://schemas.microsoft.com/office/drawing/2015/9/8/chartex" xmlns:cx2="http://schemas.microsoft.com/office/drawing/2015/10/21/chartex" xmlns:cx3="http://schemas.microsoft.com/office/drawing/2016/5/9/chartex" xmlns:cx4="http://schemas.microsoft.com/office/drawing/2016/5/10/chartex" xmlns:cx5="http://schemas.microsoft.com/office/drawing/2016/5/11/chartex" xmlns:cx6="http://schemas.microsoft.com/office/drawing/2016/5/12/chartex" xmlns:cx7="http://schemas.microsoft.com/office/drawing/2016/5/13/chartex" xmlns:cx8="http://schemas.microsoft.com/office/drawing/2016/5/14/chartex" xmlns:mc="http://schemas.openxmlformats.org/markup-compatibility/2006" xmlns:aink="http://schemas.microsoft.com/office/drawing/2016/ink" xmlns:am3d="http://schemas.microsoft.com/office/drawing/2017/model3d" xmlns:o="urn:schemas-microsoft-com:office:office" xmlns:oel="http://schemas.microsoft.com/office/2019/extlst" xmlns:r="http://schemas.openxmlformats.org/officeDocument/2006/relationships" xmlns:m="http://schemas.openxmlformats.org/officeDocument/2006/math" xmlns:v="urn:schemas-microsoft-com:vml" xmlns:wp14="http://schemas.microsoft.com/office/word/2010/wordprocessingDrawing" xmlns:wp="http://schemas.openxmlformats.org/drawingml/2006/wordprocessingDrawing" xmlns:w10="urn:schemas-microsoft-com:office:word" xmlns:w="http://schemas.openxmlformats.org/wordprocessingml/2006/main" xmlns:w14="http://schemas.microsoft.com/office/word/2010/wordml" xmlns:w15="http://schemas.microsoft.com/office/word/2012/wordml" xmlns:w16cex="http://schemas.microsoft.com/office/word/2018/wordml/cex" xmlns:w16cid="http://schemas.microsoft.com/office/word/2016/wordml/cid" xmlns:w16="http://schemas.microsoft.com/office/word/2018/wordml" xmlns:w16sdtdh="http://schemas.microsoft.com/office/word/2020/wordml/sdtdatahash" xmlns:w16se="http://schemas.microsoft.com/office/word/2015/wordml/symex" xmlns:wpg="http://schemas.microsoft.com/office/word/2010/wordprocessingGroup" xmlns:wpi="http://schemas.microsoft.com/office/word/2010/wordprocessingInk" xmlns:wne="http://schemas.microsoft.com/office/word/2006/wordml" xmlns:wps="http://schemas.microsoft.com/office/word/2010/wordprocessingShape" mc:Ignorable="w14 w15 w16se w16cid w16 w16cex w16sdtdh wp14">
   <w:body>
     <w:p>
       <w:pPr>
@@ -239,16 +239,7 @@
         <w:jc w:val="both"/>
       </w:pPr>
       <w:r>
-        <w:t>Se r</w:t>
-      </w:r>
-      <w:r>
-        <w:t xml:space="preserve">ealizarán un análisis preliminar del tráfico de taxis en Nueva York para guiar la expansión hacia el transporte en automóviles, utilizando </w:t>
-      </w:r>
-      <w:r>
-        <w:t xml:space="preserve">análisis de datos </w:t>
-      </w:r>
-      <w:r>
-        <w:t xml:space="preserve">para extraer </w:t>
+        <w:t xml:space="preserve">Se realizarán un análisis preliminar del tráfico de taxis en Nueva York para guiar la expansión hacia el transporte en automóviles, utilizando análisis de datos para extraer </w:t>
       </w:r>
       <w:proofErr w:type="spellStart"/>
       <w:r>
@@ -263,11 +254,17 @@
       <w:pPr>
         <w:ind w:left="426" w:hanging="1"/>
         <w:jc w:val="both"/>
-        <w:rPr>
-          <w:b/>
-          <w:bCs/>
-        </w:rPr>
-      </w:pPr>
+      </w:pPr>
+      <w:r>
+        <w:rPr>
+          <w:b/>
+          <w:bCs/>
+        </w:rPr>
+        <w:t>Desafíos y Oportunidades</w:t>
+      </w:r>
+      <w:r>
+        <w:t>:</w:t>
+      </w:r>
     </w:p>
     <w:p>
       <w:pPr>
@@ -275,23 +272,7 @@
         <w:jc w:val="both"/>
       </w:pPr>
       <w:r>
-        <w:rPr>
-          <w:b/>
-          <w:bCs/>
-        </w:rPr>
         <w:lastRenderedPageBreak/>
-        <w:t>Desafíos y Oportunidades</w:t>
-      </w:r>
-      <w:r>
-        <w:t>:</w:t>
-      </w:r>
-    </w:p>
-    <w:p>
-      <w:pPr>
-        <w:ind w:left="426" w:hanging="1"/>
-        <w:jc w:val="both"/>
-      </w:pPr>
-      <w:r>
         <w:t>El proyecto enfrenta retos en el análisis de datos complejos y diversos, pero también presenta oportunidades para aplicar tecnologías avanzadas y alinear la estrategia empresarial con la sostenibilidad y demandas del mercado</w:t>
       </w:r>
       <w:r>
@@ -508,11 +489,6 @@
     </w:p>
     <w:p>
       <w:pPr>
-        <w:pStyle w:val="Prrafodelista"/>
-      </w:pPr>
-    </w:p>
-    <w:p>
-      <w:pPr>
         <w:pStyle w:val="Ttulo2"/>
         <w:numPr>
           <w:ilvl w:val="0"/>
@@ -545,11 +521,7 @@
       </w:r>
       <w:proofErr w:type="spellEnd"/>
       <w:r>
-        <w:t xml:space="preserve"> para evaluar la incorporación de vehículos eléctricos en la flota de una </w:t>
-      </w:r>
-      <w:r>
-        <w:lastRenderedPageBreak/>
-        <w:t>empresa de transporte de pasajeros en Nueva York, buscando mejorar la sostenibilidad y eficiencia del transporte urbano.</w:t>
+        <w:t xml:space="preserve"> para evaluar la incorporación de vehículos eléctricos en la flota de una empresa de transporte de pasajeros en Nueva York, buscando mejorar la sostenibilidad y eficiencia del transporte urbano.</w:t>
       </w:r>
     </w:p>
     <w:p>
@@ -574,6 +546,7 @@
         <w:jc w:val="both"/>
       </w:pPr>
       <w:r>
+        <w:lastRenderedPageBreak/>
         <w:t>El análisis se centrará en los datos recopilados de taxis amarillos y verdes en la ciudad de Nueva York durante un año, de septiembre de 2022 a septiembre de 2023.</w:t>
       </w:r>
     </w:p>
@@ -619,8 +592,6 @@
       </w:r>
       <w:r>
         <w:tab/>
-      </w:r>
-      <w:r>
         <w:t>Análisis de patrones de demanda de taxis a lo largo del tiempo.</w:t>
       </w:r>
     </w:p>
@@ -634,8 +605,6 @@
       </w:r>
       <w:r>
         <w:tab/>
-      </w:r>
-      <w:r>
         <w:t>Evaluación de factores que influyen en la demanda, incluyendo hora del día, día de la semana, condiciones climáticas y eventos especiales.</w:t>
       </w:r>
     </w:p>
@@ -880,6 +849,7 @@
           <w:ilvl w:val="0"/>
           <w:numId w:val="8"/>
         </w:numPr>
+        <w:ind w:left="851" w:hanging="425"/>
         <w:rPr>
           <w:b/>
           <w:bCs/>
@@ -945,14 +915,7 @@
           <w:b/>
           <w:bCs/>
         </w:rPr>
-        <w:t>Formula</w:t>
-      </w:r>
-      <w:r>
-        <w:rPr>
-          <w:b/>
-          <w:bCs/>
-        </w:rPr>
-        <w:t xml:space="preserve">: </w:t>
+        <w:t xml:space="preserve">Formula: </w:t>
       </w:r>
       <w:r>
         <w:rPr>
@@ -986,7 +949,6 @@
           <w:b/>
           <w:bCs/>
         </w:rPr>
-        <w:lastRenderedPageBreak/>
         <w:t>Meta</w:t>
       </w:r>
       <w:r>
@@ -1019,6 +981,7 @@
           <w:ilvl w:val="0"/>
           <w:numId w:val="8"/>
         </w:numPr>
+        <w:ind w:left="851" w:hanging="425"/>
         <w:rPr>
           <w:b/>
           <w:bCs/>
@@ -1073,13 +1036,11 @@
           <w:b/>
           <w:bCs/>
         </w:rPr>
+        <w:lastRenderedPageBreak/>
         <w:t>Fórmula</w:t>
       </w:r>
       <w:r>
-        <w:t>:</w:t>
-      </w:r>
-      <w:r>
-        <w:t xml:space="preserve"> </w:t>
+        <w:t xml:space="preserve">: </w:t>
       </w:r>
       <w:r>
         <w:t xml:space="preserve"> </w:t>
@@ -1097,23 +1058,23 @@
           <w:i/>
           <w:iCs/>
         </w:rPr>
-        <w:t>Demanda</w:t>
-      </w:r>
+        <w:t>DemandaActual</w:t>
+      </w:r>
+      <w:proofErr w:type="spellEnd"/>
       <w:r>
         <w:rPr>
           <w:i/>
           <w:iCs/>
         </w:rPr>
-        <w:t>A</w:t>
+        <w:t xml:space="preserve"> </w:t>
       </w:r>
       <w:r>
         <w:rPr>
           <w:i/>
           <w:iCs/>
         </w:rPr>
-        <w:t>ctual</w:t>
-      </w:r>
-      <w:proofErr w:type="spellEnd"/>
+        <w:t>−</w:t>
+      </w:r>
       <w:r>
         <w:rPr>
           <w:i/>
@@ -1121,92 +1082,50 @@
         </w:rPr>
         <w:t xml:space="preserve"> </w:t>
       </w:r>
+      <w:proofErr w:type="spellStart"/>
       <w:r>
         <w:rPr>
           <w:i/>
           <w:iCs/>
         </w:rPr>
-        <w:t>−</w:t>
-      </w:r>
+        <w:t>DemandaAnterior</w:t>
+      </w:r>
+      <w:proofErr w:type="spellEnd"/>
       <w:r>
         <w:rPr>
           <w:i/>
           <w:iCs/>
         </w:rPr>
-        <w:t xml:space="preserve"> </w:t>
-      </w:r>
-      <w:proofErr w:type="spellStart"/>
+        <w:t>)</w:t>
+      </w:r>
       <w:r>
         <w:rPr>
           <w:i/>
           <w:iCs/>
         </w:rPr>
-        <w:t>Demanda</w:t>
+        <w:t xml:space="preserve"> </w:t>
       </w:r>
       <w:r>
         <w:rPr>
           <w:i/>
           <w:iCs/>
         </w:rPr>
-        <w:t>A</w:t>
+        <w:t>/</w:t>
       </w:r>
       <w:r>
         <w:rPr>
           <w:i/>
           <w:iCs/>
         </w:rPr>
-        <w:t>nterior</w:t>
-      </w:r>
-      <w:proofErr w:type="spellEnd"/>
+        <w:t xml:space="preserve"> </w:t>
+      </w:r>
+      <w:proofErr w:type="spellStart"/>
       <w:r>
         <w:rPr>
           <w:i/>
           <w:iCs/>
         </w:rPr>
-        <w:t>)</w:t>
-      </w:r>
-      <w:r>
-        <w:rPr>
-          <w:i/>
-          <w:iCs/>
-        </w:rPr>
-        <w:t xml:space="preserve"> </w:t>
-      </w:r>
-      <w:r>
-        <w:rPr>
-          <w:i/>
-          <w:iCs/>
-        </w:rPr>
-        <w:t>/</w:t>
-      </w:r>
-      <w:r>
-        <w:rPr>
-          <w:i/>
-          <w:iCs/>
-        </w:rPr>
-        <w:t xml:space="preserve"> </w:t>
-      </w:r>
-      <w:proofErr w:type="spellStart"/>
-      <w:r>
-        <w:rPr>
-          <w:i/>
-          <w:iCs/>
-        </w:rPr>
-        <w:t>Demanda</w:t>
-      </w:r>
-      <w:r>
-        <w:rPr>
-          <w:i/>
-          <w:iCs/>
-        </w:rPr>
-        <w:t>A</w:t>
-      </w:r>
-      <w:r>
-        <w:rPr>
-          <w:i/>
-          <w:iCs/>
-        </w:rPr>
-        <w:t>nterior</w:t>
+        <w:t>DemandaAnterior</w:t>
       </w:r>
       <w:proofErr w:type="spellEnd"/>
       <w:r>
@@ -1266,6 +1185,7 @@
           <w:ilvl w:val="0"/>
           <w:numId w:val="8"/>
         </w:numPr>
+        <w:ind w:left="851" w:hanging="425"/>
         <w:rPr>
           <w:b/>
           <w:bCs/>
@@ -1369,105 +1289,14 @@
           <w:i/>
           <w:iCs/>
         </w:rPr>
-        <w:t>EmisionesCO2veh</w:t>
+        <w:t>EmisionesCO2vehiculoConvencional − EmisionesCO2vehiculoElectrico) / EmisionesC</w:t>
       </w:r>
       <w:r>
         <w:rPr>
           <w:i/>
           <w:iCs/>
         </w:rPr>
-        <w:t>iculoC</w:t>
-      </w:r>
-      <w:r>
-        <w:rPr>
-          <w:i/>
-          <w:iCs/>
-        </w:rPr>
-        <w:t>onvencional</w:t>
-      </w:r>
-      <w:r>
-        <w:rPr>
-          <w:i/>
-          <w:iCs/>
-        </w:rPr>
-        <w:t xml:space="preserve"> </w:t>
-      </w:r>
-      <w:r>
-        <w:rPr>
-          <w:i/>
-          <w:iCs/>
-        </w:rPr>
-        <w:t>−</w:t>
-      </w:r>
-      <w:r>
-        <w:rPr>
-          <w:i/>
-          <w:iCs/>
-        </w:rPr>
-        <w:t xml:space="preserve"> </w:t>
-      </w:r>
-      <w:r>
-        <w:rPr>
-          <w:i/>
-          <w:iCs/>
-        </w:rPr>
-        <w:t>EmisionesCO2veh</w:t>
-      </w:r>
-      <w:r>
-        <w:rPr>
-          <w:i/>
-          <w:iCs/>
-        </w:rPr>
-        <w:t>iculoE</w:t>
-      </w:r>
-      <w:r>
-        <w:rPr>
-          <w:i/>
-          <w:iCs/>
-        </w:rPr>
-        <w:t>lectrico)</w:t>
-      </w:r>
-      <w:r>
-        <w:rPr>
-          <w:i/>
-          <w:iCs/>
-        </w:rPr>
-        <w:t xml:space="preserve"> </w:t>
-      </w:r>
-      <w:r>
-        <w:rPr>
-          <w:i/>
-          <w:iCs/>
-        </w:rPr>
-        <w:t>/</w:t>
-      </w:r>
-      <w:r>
-        <w:rPr>
-          <w:i/>
-          <w:iCs/>
-        </w:rPr>
-        <w:t xml:space="preserve"> </w:t>
-      </w:r>
-      <w:r>
-        <w:rPr>
-          <w:i/>
-          <w:iCs/>
-        </w:rPr>
-        <w:t>EmisionesC</w:t>
-      </w:r>
-      <w:r>
-        <w:rPr>
-          <w:i/>
-          <w:iCs/>
-        </w:rPr>
-        <w:t>O2vehiculoConvencional × 100</w:t>
-      </w:r>
-      <w:r>
-        <w:rPr>
-          <w:i/>
-          <w:iCs/>
-        </w:rPr>
-        <w:t xml:space="preserve"> </w:t>
+        <w:t xml:space="preserve">O2vehiculoConvencional × 100 </w:t>
       </w:r>
     </w:p>
     <w:p>
@@ -1528,6 +1357,7 @@
           <w:ilvl w:val="0"/>
           <w:numId w:val="8"/>
         </w:numPr>
+        <w:ind w:left="851" w:hanging="425"/>
         <w:rPr>
           <w:b/>
           <w:bCs/>
@@ -1569,8 +1399,6 @@
       </w:r>
       <w:r>
         <w:tab/>
-      </w:r>
-      <w:r>
         <w:t>Comparar los costos operativos de vehículos eléctricos y convencionales.</w:t>
       </w:r>
     </w:p>
@@ -1674,6 +1502,7 @@
           <w:ilvl w:val="0"/>
           <w:numId w:val="8"/>
         </w:numPr>
+        <w:ind w:left="851" w:hanging="425"/>
         <w:rPr>
           <w:b/>
           <w:bCs/>
@@ -1795,7 +1624,7 @@
           <w:ilvl w:val="0"/>
           <w:numId w:val="8"/>
         </w:numPr>
-        <w:spacing w:after="0"/>
+        <w:ind w:left="851" w:hanging="425"/>
         <w:rPr>
           <w:b/>
           <w:bCs/>
@@ -2109,39 +1938,10 @@
     </w:p>
     <w:p>
       <w:pPr>
-        <w:pBdr>
-          <w:top w:val="nil"/>
-          <w:left w:val="nil"/>
-          <w:bottom w:val="nil"/>
-          <w:right w:val="nil"/>
-          <w:between w:val="nil"/>
-        </w:pBdr>
-        <w:ind w:right="-550"/>
-        <w:rPr>
-          <w:b/>
-          <w:color w:val="2F5496"/>
-          <w:sz w:val="26"/>
-          <w:szCs w:val="26"/>
-        </w:rPr>
-      </w:pPr>
-    </w:p>
-    <w:p>
-      <w:pPr>
-        <w:pBdr>
-          <w:top w:val="nil"/>
-          <w:left w:val="nil"/>
-          <w:bottom w:val="nil"/>
-          <w:right w:val="nil"/>
-          <w:between w:val="nil"/>
-        </w:pBdr>
-      </w:pPr>
-    </w:p>
-    <w:p>
-      <w:pPr>
         <w:pStyle w:val="Ttulo2"/>
         <w:numPr>
           <w:ilvl w:val="0"/>
-          <w:numId w:val="8"/>
+          <w:numId w:val="1"/>
         </w:numPr>
         <w:spacing w:after="240"/>
         <w:ind w:left="425"/>
@@ -2153,7 +1953,6 @@
         <w:rPr>
           <w:b/>
         </w:rPr>
-        <w:lastRenderedPageBreak/>
         <w:t>SOLUCIÓN PROPUESTA</w:t>
       </w:r>
     </w:p>
@@ -2215,6 +2014,7 @@
         <w:jc w:val="both"/>
       </w:pPr>
       <w:r>
+        <w:lastRenderedPageBreak/>
         <w:t>En esta fase, se recopilarán los datos necesarios para el análisis. Los datos se obtendrán de diversas fuentes, incluyendo:</w:t>
       </w:r>
     </w:p>
@@ -2384,7 +2184,6 @@
         <w:rPr>
           <w:b/>
         </w:rPr>
-        <w:lastRenderedPageBreak/>
         <w:t>Fase 5: Implementación de modelos</w:t>
       </w:r>
     </w:p>
@@ -2458,6 +2257,7 @@
           <w:tab w:val="left" w:pos="851"/>
         </w:tabs>
         <w:ind w:left="786"/>
+        <w:jc w:val="center"/>
         <w:rPr>
           <w:b/>
           <w:color w:val="2F5496"/>
@@ -2465,6 +2265,63 @@
           <w:szCs w:val="26"/>
         </w:rPr>
       </w:pPr>
+      <w:r>
+        <w:rPr>
+          <w:b/>
+          <w:color w:val="2F5496"/>
+          <w:sz w:val="26"/>
+          <w:szCs w:val="26"/>
+        </w:rPr>
+        <w:drawing>
+          <wp:inline distT="0" distB="0" distL="0" distR="0" wp14:anchorId="17FCC48C" wp14:editId="3DD581BC">
+            <wp:extent cx="3869106" cy="3000375"/>
+            <wp:effectExtent l="0" t="0" r="0" b="0"/>
+            <wp:docPr id="3" name="Imagen 1">
+              <a:extLst xmlns:a="http://schemas.openxmlformats.org/drawingml/2006/main">
+                <a:ext uri="{FF2B5EF4-FFF2-40B4-BE49-F238E27FC236}">
+                  <a16:creationId xmlns:a16="http://schemas.microsoft.com/office/drawing/2014/main" id="{74AC596C-2740-9CB0-91D2-5FDBFA406302}"/>
+                </a:ext>
+              </a:extLst>
+            </wp:docPr>
+            <wp:cNvGraphicFramePr>
+              <a:graphicFrameLocks xmlns:a="http://schemas.openxmlformats.org/drawingml/2006/main" noChangeAspect="1"/>
+            </wp:cNvGraphicFramePr>
+            <a:graphic xmlns:a="http://schemas.openxmlformats.org/drawingml/2006/main">
+              <a:graphicData uri="http://schemas.openxmlformats.org/drawingml/2006/picture">
+                <pic:pic xmlns:pic="http://schemas.openxmlformats.org/drawingml/2006/picture">
+                  <pic:nvPicPr>
+                    <pic:cNvPr id="3" name="Imagen 2">
+                      <a:extLst>
+                        <a:ext uri="{FF2B5EF4-FFF2-40B4-BE49-F238E27FC236}">
+                          <a16:creationId xmlns:a16="http://schemas.microsoft.com/office/drawing/2014/main" id="{74AC596C-2740-9CB0-91D2-5FDBFA406302}"/>
+                        </a:ext>
+                      </a:extLst>
+                    </pic:cNvPr>
+                    <pic:cNvPicPr>
+                      <a:picLocks noChangeAspect="1"/>
+                    </pic:cNvPicPr>
+                  </pic:nvPicPr>
+                  <pic:blipFill>
+                    <a:blip r:embed="rId6"/>
+                    <a:stretch>
+                      <a:fillRect/>
+                    </a:stretch>
+                  </pic:blipFill>
+                  <pic:spPr>
+                    <a:xfrm>
+                      <a:off x="0" y="0"/>
+                      <a:ext cx="3875548" cy="3005371"/>
+                    </a:xfrm>
+                    <a:prstGeom prst="rect">
+                      <a:avLst/>
+                    </a:prstGeom>
+                  </pic:spPr>
+                </pic:pic>
+              </a:graphicData>
+            </a:graphic>
+          </wp:inline>
+        </w:drawing>
+      </w:r>
     </w:p>
     <w:p>
       <w:pPr>
@@ -2564,23 +2421,13 @@
         <w:jc w:val="both"/>
       </w:pPr>
       <w:r>
-        <w:t xml:space="preserve">En un proyecto de análisis de datos es necesario establecer diferentes ocupaciones que ayuden a la organización de tareas y el flujo de trabajo, es por eso que en </w:t>
-      </w:r>
-      <w:proofErr w:type="spellStart"/>
-      <w:r>
-        <w:t>Analytical</w:t>
-      </w:r>
-      <w:proofErr w:type="spellEnd"/>
-      <w:r>
-        <w:t xml:space="preserve"> </w:t>
-      </w:r>
-      <w:proofErr w:type="spellStart"/>
-      <w:r>
-        <w:t>Insights</w:t>
-      </w:r>
-      <w:proofErr w:type="spellEnd"/>
-      <w:r>
-        <w:t xml:space="preserve"> se han definido cinco roles fundamentales para proceso de análisis:</w:t>
+        <w:t xml:space="preserve">En un proyecto de análisis de datos es necesario establecer diferentes ocupaciones que ayuden a la organización de tareas y el flujo de trabajo, es por eso que se han definido cinco roles fundamentales para </w:t>
+      </w:r>
+      <w:r>
+        <w:t>este fin</w:t>
+      </w:r>
+      <w:r>
+        <w:t>:</w:t>
       </w:r>
     </w:p>
     <w:p>
@@ -2643,7 +2490,7 @@
         <w:t xml:space="preserve">: </w:t>
       </w:r>
       <w:r>
-        <w:t>Romina Capurro</w:t>
+        <w:t>Heidi Seltzer</w:t>
       </w:r>
     </w:p>
     <w:p>
@@ -2731,8 +2578,54 @@
           <w:sz w:val="20"/>
           <w:szCs w:val="20"/>
           <w:shd w:val="clear" w:color="auto" w:fill="FFFFFF"/>
-        </w:rPr>
-        <w:t>Seltzer</w:t>
+          <w:lang w:val="en-US"/>
+        </w:rPr>
+        <w:t xml:space="preserve">Seltzer </w:t>
+      </w:r>
+      <w:r>
+        <w:rPr>
+          <w:lang w:val="en-US"/>
+        </w:rPr>
+        <w:t>y Edwin Torre</w:t>
+      </w:r>
+    </w:p>
+    <w:p>
+      <w:pPr>
+        <w:ind w:left="786"/>
+        <w:jc w:val="both"/>
+      </w:pPr>
+      <w:r>
+        <w:t>Encargad</w:t>
+      </w:r>
+      <w:r>
+        <w:t>os</w:t>
+      </w:r>
+      <w:r>
+        <w:t xml:space="preserve"> de hacer análisis profundos de los datos, desarrollando modelos predictivos para resolver problemas complejos.</w:t>
+      </w:r>
+    </w:p>
+    <w:p>
+      <w:pPr>
+        <w:ind w:left="786"/>
+      </w:pPr>
+      <w:r>
+        <w:rPr>
+          <w:b/>
+          <w:bCs/>
+        </w:rPr>
+        <w:t xml:space="preserve">Data </w:t>
+      </w:r>
+      <w:proofErr w:type="spellStart"/>
+      <w:r>
+        <w:rPr>
+          <w:b/>
+          <w:bCs/>
+        </w:rPr>
+        <w:t>Engineer</w:t>
+      </w:r>
+      <w:proofErr w:type="spellEnd"/>
+      <w:r>
+        <w:t xml:space="preserve">: </w:t>
       </w:r>
       <w:r>
         <w:rPr>
@@ -2742,14 +2635,19 @@
           <w:szCs w:val="20"/>
           <w:shd w:val="clear" w:color="auto" w:fill="FFFFFF"/>
         </w:rPr>
-        <w:t xml:space="preserve"> </w:t>
-      </w:r>
-      <w:r>
-        <w:rPr>
-          <w:lang w:val="en-US"/>
-        </w:rPr>
-        <w:t>y Edwin Torre</w:t>
-      </w:r>
+        <w:t xml:space="preserve">Juan Carlos Vásquez </w:t>
+      </w:r>
+      <w:r>
+        <w:t xml:space="preserve">y </w:t>
+      </w:r>
+      <w:r>
+        <w:t xml:space="preserve">Patricio Manuel </w:t>
+      </w:r>
+      <w:proofErr w:type="spellStart"/>
+      <w:r>
+        <w:t>Marzi</w:t>
+      </w:r>
+      <w:proofErr w:type="spellEnd"/>
     </w:p>
     <w:p>
       <w:pPr>
@@ -2757,76 +2655,7 @@
         <w:jc w:val="both"/>
       </w:pPr>
       <w:r>
-        <w:t>Encargad</w:t>
-      </w:r>
-      <w:r>
-        <w:t>os</w:t>
-      </w:r>
-      <w:r>
-        <w:t xml:space="preserve"> de hacer análisis profundos de los datos, desarrollando modelos predictivos para resolver problemas complejos.</w:t>
-      </w:r>
-    </w:p>
-    <w:p>
-      <w:pPr>
-        <w:ind w:left="786"/>
-      </w:pPr>
-      <w:r>
-        <w:rPr>
-          <w:b/>
-          <w:bCs/>
-        </w:rPr>
-        <w:t xml:space="preserve">Data </w:t>
-      </w:r>
-      <w:proofErr w:type="spellStart"/>
-      <w:r>
-        <w:rPr>
-          <w:b/>
-          <w:bCs/>
-        </w:rPr>
-        <w:t>Engineer</w:t>
-      </w:r>
-      <w:proofErr w:type="spellEnd"/>
-      <w:r>
-        <w:t xml:space="preserve">: </w:t>
-      </w:r>
-      <w:r>
-        <w:rPr>
-          <w:rFonts w:ascii="Segoe UI" w:hAnsi="Segoe UI" w:cs="Segoe UI"/>
-          <w:color w:val="111111"/>
-          <w:sz w:val="20"/>
-          <w:szCs w:val="20"/>
-          <w:shd w:val="clear" w:color="auto" w:fill="FFFFFF"/>
-        </w:rPr>
-        <w:t xml:space="preserve">Juan Carlos </w:t>
-      </w:r>
-      <w:r>
-        <w:rPr>
-          <w:rFonts w:ascii="Segoe UI" w:hAnsi="Segoe UI" w:cs="Segoe UI"/>
-          <w:color w:val="111111"/>
-          <w:sz w:val="20"/>
-          <w:szCs w:val="20"/>
-          <w:shd w:val="clear" w:color="auto" w:fill="FFFFFF"/>
-        </w:rPr>
-        <w:t xml:space="preserve">Vásquez </w:t>
-      </w:r>
-      <w:r>
-        <w:t xml:space="preserve">y </w:t>
-      </w:r>
-      <w:r>
-        <w:t xml:space="preserve">Patricio Manuel </w:t>
-      </w:r>
-      <w:proofErr w:type="spellStart"/>
-      <w:r>
-        <w:t>Marzi</w:t>
-      </w:r>
-      <w:proofErr w:type="spellEnd"/>
-    </w:p>
-    <w:p>
-      <w:pPr>
-        <w:ind w:left="786"/>
-        <w:jc w:val="both"/>
-      </w:pPr>
-      <w:r>
+        <w:lastRenderedPageBreak/>
         <w:t>Encargado</w:t>
       </w:r>
       <w:r>
@@ -2860,188 +2689,323 @@
           <w:sz w:val="26"/>
           <w:szCs w:val="26"/>
         </w:rPr>
-        <w:lastRenderedPageBreak/>
         <w:t>DISEÑO DETALLADO</w:t>
       </w:r>
     </w:p>
     <w:p>
       <w:pPr>
         <w:ind w:left="786"/>
-      </w:pPr>
-      <w:r>
-        <w:t>Es esencial establecer cronogramas realistas y coherentes con la disponibilidad de recursos y la complejidad de las tareas para la organización efectiva del proyecto. Por esta razón, se ha elaborado un diagrama de Gantt que facilita la monitorización del progreso del proyecto.</w:t>
+        <w:jc w:val="both"/>
+      </w:pPr>
+      <w:r>
+        <w:t>Establecer cronogramas realistas y alineados con la disponibilidad de recursos y la complejidad de las tareas es un componente esencial para garantizar la organización efectiva del proyecto. Con este propósito, hemos creado un diagrama de Gantt que simplifica el seguimiento del avance del proyecto.</w:t>
       </w:r>
     </w:p>
     <w:p>
       <w:pPr>
         <w:ind w:left="786"/>
-      </w:pPr>
-      <w:r>
-        <w:t>Diagrama de Gantt</w:t>
+        <w:jc w:val="both"/>
+      </w:pPr>
+      <w:r>
+        <w:t xml:space="preserve">Adicionalmente, según se explica en la sección 6.3 titulada 'Metodología de Trabajo', hemos optado por administrar el proyecto utilizando la metodología ágil SCRUM. En este enfoque, hemos dividido las actividades del proyecto en tres </w:t>
+      </w:r>
+      <w:proofErr w:type="spellStart"/>
+      <w:r>
+        <w:t>sprints</w:t>
+      </w:r>
+      <w:proofErr w:type="spellEnd"/>
+      <w:r>
+        <w:t xml:space="preserve">. Puede encontrar información detallada sobre esta división en el </w:t>
+      </w:r>
+      <w:r>
+        <w:t>siguiente enlace:</w:t>
       </w:r>
     </w:p>
     <w:p>
       <w:pPr>
         <w:ind w:left="786"/>
       </w:pPr>
-      <w:r>
-        <w:t xml:space="preserve">Adicionalmente, como se detalla en la sección 6.3 'Metodología de trabajo', el proyecto se administrará utilizando la metodología ágil SCRUM. Bajo este enfoque, las actividades del proyecto se han dividido en tres </w:t>
+      <w:hyperlink r:id="rId7" w:anchor="/project/1698180333629/gantt" w:history="1">
+        <w:r>
+          <w:rPr>
+            <w:rStyle w:val="Hipervnculo"/>
+          </w:rPr>
+          <w:t>Diagrama de Gantt</w:t>
+        </w:r>
+      </w:hyperlink>
+    </w:p>
+    <w:p>
+      <w:pPr>
+        <w:pStyle w:val="Prrafodelista"/>
+        <w:numPr>
+          <w:ilvl w:val="0"/>
+          <w:numId w:val="5"/>
+        </w:numPr>
+        <w:tabs>
+          <w:tab w:val="left" w:pos="851"/>
+        </w:tabs>
+        <w:rPr>
+          <w:b/>
+          <w:color w:val="2F5496"/>
+          <w:sz w:val="26"/>
+          <w:szCs w:val="26"/>
+        </w:rPr>
+      </w:pPr>
+      <w:r>
+        <w:rPr>
+          <w:b/>
+          <w:color w:val="2F5496"/>
+          <w:sz w:val="26"/>
+          <w:szCs w:val="26"/>
+        </w:rPr>
+        <w:t xml:space="preserve">ANÁLISIS EXPLORATORIO DE LOS DATOS (EDA) </w:t>
+      </w:r>
+    </w:p>
+    <w:p>
+      <w:pPr>
+        <w:ind w:left="786"/>
+      </w:pPr>
+      <w:r>
+        <w:t xml:space="preserve">El entendimiento de los datos es fundamental para poder determinar la problemática y la solución propuesta, es por ello que se realizó un análisis preliminar de los datos donde se realizaron los siguientes procedimientos: </w:t>
+      </w:r>
+    </w:p>
+    <w:p>
+      <w:pPr>
+        <w:pStyle w:val="Prrafodelista"/>
+        <w:numPr>
+          <w:ilvl w:val="0"/>
+          <w:numId w:val="11"/>
+        </w:numPr>
+      </w:pPr>
+      <w:r>
+        <w:t>Análisis preliminar de datos de viajes de Taxis Amarillos y Verdes en NYC.</w:t>
+      </w:r>
+    </w:p>
+    <w:p>
+      <w:pPr>
+        <w:pStyle w:val="Prrafodelista"/>
+        <w:numPr>
+          <w:ilvl w:val="0"/>
+          <w:numId w:val="11"/>
+        </w:numPr>
+      </w:pPr>
+      <w:r>
+        <w:t xml:space="preserve">Análisis preliminar de emisiones </w:t>
+      </w:r>
+      <w:r>
+        <w:t>CO2</w:t>
+      </w:r>
+      <w:r>
+        <w:t xml:space="preserve"> de </w:t>
+      </w:r>
+      <w:r>
+        <w:t>Taxis Amarillos</w:t>
+      </w:r>
+      <w:r>
+        <w:t>.</w:t>
+      </w:r>
+    </w:p>
+    <w:p>
+      <w:pPr>
+        <w:pStyle w:val="Prrafodelista"/>
+        <w:numPr>
+          <w:ilvl w:val="0"/>
+          <w:numId w:val="11"/>
+        </w:numPr>
+      </w:pPr>
+      <w:r>
+        <w:t xml:space="preserve">Análisis </w:t>
+      </w:r>
+      <w:r>
+        <w:t xml:space="preserve">preliminar </w:t>
+      </w:r>
+      <w:r>
+        <w:t xml:space="preserve">de </w:t>
+      </w:r>
+      <w:r>
+        <w:t>e</w:t>
+      </w:r>
+      <w:r>
+        <w:t>staciones de carga eléctrica y de combustibles alternativos</w:t>
+      </w:r>
+      <w:r>
+        <w:t>.</w:t>
+      </w:r>
+    </w:p>
+    <w:p>
+      <w:pPr>
+        <w:pStyle w:val="Prrafodelista"/>
+        <w:numPr>
+          <w:ilvl w:val="0"/>
+          <w:numId w:val="11"/>
+        </w:numPr>
+      </w:pPr>
+      <w:r>
+        <w:t>Análisis preliminar de</w:t>
+      </w:r>
+      <w:r>
+        <w:t xml:space="preserve"> contaminación del aire.</w:t>
+      </w:r>
+    </w:p>
+    <w:p>
+      <w:pPr>
+        <w:pStyle w:val="Prrafodelista"/>
+        <w:numPr>
+          <w:ilvl w:val="0"/>
+          <w:numId w:val="11"/>
+        </w:numPr>
+      </w:pPr>
+      <w:r>
+        <w:t>Análisis preliminar de la calidad del aire en la ciudad de NYC.</w:t>
+      </w:r>
+    </w:p>
+    <w:p>
+      <w:pPr>
+        <w:pStyle w:val="Prrafodelista"/>
+        <w:numPr>
+          <w:ilvl w:val="0"/>
+          <w:numId w:val="11"/>
+        </w:numPr>
+      </w:pPr>
+      <w:r>
+        <w:t>Análisis preliminar de</w:t>
+      </w:r>
+      <w:r>
+        <w:t>l clima en</w:t>
+      </w:r>
+      <w:r>
+        <w:t xml:space="preserve"> la ciudad de NYC.</w:t>
+      </w:r>
+    </w:p>
+    <w:p>
+      <w:pPr>
+        <w:pStyle w:val="Prrafodelista"/>
+        <w:numPr>
+          <w:ilvl w:val="0"/>
+          <w:numId w:val="11"/>
+        </w:numPr>
+      </w:pPr>
+      <w:r>
+        <w:t xml:space="preserve">Análisis preliminar de la demanda de </w:t>
+      </w:r>
+      <w:r>
+        <w:t>Taxis Amarillos y Verdes en NYC</w:t>
+      </w:r>
+      <w:r>
+        <w:t>.</w:t>
+      </w:r>
+    </w:p>
+    <w:p>
+      <w:pPr>
+        <w:pStyle w:val="Prrafodelista"/>
+        <w:numPr>
+          <w:ilvl w:val="0"/>
+          <w:numId w:val="11"/>
+        </w:numPr>
+      </w:pPr>
+      <w:r>
+        <w:t xml:space="preserve">Análisis preliminar para modelo que </w:t>
+      </w:r>
+      <w:r>
+        <w:t>determine el mejor momento para viajar considerando la baja demanda de taxis</w:t>
+      </w:r>
+      <w:r>
+        <w:t>.</w:t>
+      </w:r>
+    </w:p>
+    <w:p>
+      <w:pPr>
+        <w:ind w:left="786"/>
+      </w:pPr>
+      <w:r>
+        <w:t xml:space="preserve">La totalidad del código y los notebooks de los EDA preliminares se encuentran en el siguiente link: </w:t>
+      </w:r>
+      <w:hyperlink r:id="rId8" w:history="1">
+        <w:r>
+          <w:rPr>
+            <w:rStyle w:val="Hipervnculo"/>
+            <w:b/>
+            <w:bCs/>
+          </w:rPr>
+          <w:t>Exploración Inicial</w:t>
+        </w:r>
+      </w:hyperlink>
+      <w:r>
+        <w:t>.</w:t>
+      </w:r>
+    </w:p>
+    <w:p>
+      <w:pPr>
+        <w:pStyle w:val="Prrafodelista"/>
+        <w:numPr>
+          <w:ilvl w:val="0"/>
+          <w:numId w:val="5"/>
+        </w:numPr>
+        <w:tabs>
+          <w:tab w:val="left" w:pos="851"/>
+        </w:tabs>
+        <w:rPr>
+          <w:b/>
+          <w:color w:val="2F5496"/>
+          <w:sz w:val="26"/>
+          <w:szCs w:val="26"/>
+        </w:rPr>
+      </w:pPr>
+      <w:r>
+        <w:rPr>
+          <w:b/>
+          <w:color w:val="2F5496"/>
+          <w:sz w:val="26"/>
+          <w:szCs w:val="26"/>
+        </w:rPr>
+        <w:t>REPOSITORIO GITHUB</w:t>
+      </w:r>
+    </w:p>
+    <w:p>
+      <w:pPr>
+        <w:ind w:left="786"/>
+      </w:pPr>
+      <w:r>
+        <w:t xml:space="preserve">El repositorio, </w:t>
       </w:r>
       <w:proofErr w:type="spellStart"/>
       <w:r>
-        <w:t>sprints</w:t>
+        <w:t>readme</w:t>
       </w:r>
       <w:proofErr w:type="spellEnd"/>
       <w:r>
-        <w:t>. Los detalles específicos de esta división se pueden encontrar en el ANEXO al final de este documento.</w:t>
+        <w:t xml:space="preserve"> y esquematización del proyecto se encuentra en el siguiente link: </w:t>
       </w:r>
     </w:p>
     <w:p>
       <w:pPr>
         <w:ind w:left="786"/>
-      </w:pPr>
-    </w:p>
-    <w:p>
-      <w:pPr>
-        <w:pStyle w:val="Ttulo2"/>
-        <w:rPr>
-          <w:b/>
-          <w:bCs/>
-        </w:rPr>
-      </w:pPr>
-      <w:r>
-        <w:rPr>
-          <w:b/>
-          <w:bCs/>
-        </w:rPr>
-        <w:t xml:space="preserve">Análisis de los datos a trabajar </w:t>
-      </w:r>
-    </w:p>
-    <w:p/>
-    <w:p>
-      <w:pPr>
-        <w:ind w:left="786"/>
-      </w:pPr>
-      <w:r>
-        <w:t xml:space="preserve">El entendimiento de los datos es fundamental para poder determinar la problemática y la solución propuesta, es por ello que se realizó un análisis preliminar de los datos donde se realizaron los siguientes procedimientos: </w:t>
-      </w:r>
-    </w:p>
-    <w:p>
-      <w:pPr>
-        <w:ind w:left="786"/>
-      </w:pPr>
-      <w:r>
-        <w:t>---------------</w:t>
-      </w:r>
-    </w:p>
-    <w:p>
-      <w:pPr>
-        <w:ind w:left="786"/>
-      </w:pPr>
-      <w:r>
-        <w:t>-----------------------</w:t>
-      </w:r>
-    </w:p>
-    <w:p>
-      <w:pPr>
-        <w:ind w:left="786"/>
-      </w:pPr>
-      <w:r>
-        <w:t>--------------------</w:t>
-      </w:r>
-    </w:p>
-    <w:p>
-      <w:pPr>
-        <w:ind w:left="786"/>
-      </w:pPr>
-      <w:r>
-        <w:t>-------------------</w:t>
-      </w:r>
-    </w:p>
-    <w:p>
-      <w:pPr>
-        <w:ind w:left="786"/>
-      </w:pPr>
-      <w:r>
-        <w:t xml:space="preserve">La totalidad del código y los notebooks de los EDA preliminares se encuentran en el siguiente link: </w:t>
-      </w:r>
-      <w:r>
-        <w:rPr>
-          <w:b/>
-          <w:bCs/>
-        </w:rPr>
-        <w:t>Exploración Inicial</w:t>
-      </w:r>
-      <w:r>
-        <w:t>.</w:t>
-      </w:r>
-    </w:p>
-    <w:p>
-      <w:pPr>
-        <w:ind w:left="786"/>
-      </w:pPr>
-    </w:p>
-    <w:p>
-      <w:pPr>
-        <w:pStyle w:val="Ttulo2"/>
-        <w:rPr>
-          <w:b/>
-          <w:bCs/>
-        </w:rPr>
-      </w:pPr>
-      <w:r>
-        <w:rPr>
-          <w:b/>
-          <w:bCs/>
-        </w:rPr>
-        <w:t xml:space="preserve">Repositorio </w:t>
-      </w:r>
-      <w:proofErr w:type="spellStart"/>
-      <w:r>
-        <w:rPr>
-          <w:b/>
-          <w:bCs/>
-        </w:rPr>
-        <w:t>Github</w:t>
-      </w:r>
-      <w:proofErr w:type="spellEnd"/>
-    </w:p>
-    <w:p/>
-    <w:p>
-      <w:pPr>
-        <w:ind w:left="786"/>
-      </w:pPr>
-      <w:r>
-        <w:t xml:space="preserve">El repositorio, </w:t>
-      </w:r>
-      <w:proofErr w:type="spellStart"/>
-      <w:r>
-        <w:t>readme</w:t>
-      </w:r>
-      <w:proofErr w:type="spellEnd"/>
-      <w:r>
-        <w:t xml:space="preserve"> y esquematización del proyecto se encuentra en el siguiente link: </w:t>
-      </w:r>
-    </w:p>
-    <w:p>
-      <w:pPr>
-        <w:ind w:left="786"/>
-        <w:rPr>
-          <w:b/>
-          <w:bCs/>
-        </w:rPr>
-      </w:pPr>
-      <w:r>
-        <w:rPr>
-          <w:b/>
-          <w:bCs/>
-        </w:rPr>
-        <w:t xml:space="preserve">Repositorio </w:t>
+        <w:rPr>
+          <w:b/>
+          <w:bCs/>
+        </w:rPr>
+      </w:pPr>
+      <w:hyperlink r:id="rId9" w:history="1">
+        <w:r>
+          <w:rPr>
+            <w:rStyle w:val="Hipervnculo"/>
+            <w:b/>
+            <w:bCs/>
+          </w:rPr>
+          <w:t>Repositorio</w:t>
+        </w:r>
+      </w:hyperlink>
+      <w:r>
+        <w:rPr>
+          <w:b/>
+          <w:bCs/>
+        </w:rPr>
+        <w:t xml:space="preserve"> </w:t>
       </w:r>
     </w:p>
     <w:sectPr>
       <w:pgSz w:w="11906" w:h="16838"/>
-      <w:pgMar w:top="1417" w:right="1701" w:bottom="1417" w:left="1701" w:header="708" w:footer="708" w:gutter="0"/>
+      <w:pgMar w:top="1135" w:right="1701" w:bottom="1417" w:left="1701" w:header="708" w:footer="708" w:gutter="0"/>
       <w:pgNumType w:start="1"/>
       <w:cols w:space="720"/>
     </w:sectPr>
@@ -3050,7 +3014,7 @@
 </file>
 
 <file path=word/numbering.xml><?xml version="1.0" encoding="utf-8"?>
-<w:numbering xmlns:wpc="http://schemas.microsoft.com/office/word/2010/wordprocessingCanvas" xmlns:cx="http://schemas.microsoft.com/office/drawing/2014/chartex" xmlns:cx1="http://schemas.microsoft.com/office/drawing/2015/9/8/chartex" xmlns:cx2="http://schemas.microsoft.com/office/drawing/2015/10/21/chartex" xmlns:cx3="http://schemas.microsoft.com/office/drawing/2016/5/9/chartex" xmlns:cx4="http://schemas.microsoft.com/office/drawing/2016/5/10/chartex" xmlns:cx5="http://schemas.microsoft.com/office/drawing/2016/5/11/chartex" xmlns:cx6="http://schemas.microsoft.com/office/drawing/2016/5/12/chartex" xmlns:cx7="http://schemas.microsoft.com/office/drawing/2016/5/13/chartex" xmlns:cx8="http://schemas.microsoft.com/office/drawing/2016/5/14/chartex" xmlns:mc="http://schemas.openxmlformats.org/markup-compatibility/2006" xmlns:aink="http://schemas.microsoft.com/office/drawing/2016/ink" xmlns:am3d="http://schemas.microsoft.com/office/drawing/2017/model3d" xmlns:o="urn:schemas-microsoft-com:office:office" xmlns:oel="http://schemas.microsoft.com/office/2019/extlst" xmlns:r="http://schemas.openxmlformats.org/officeDocument/2006/relationships" xmlns:m="http://schemas.openxmlformats.org/officeDocument/2006/math" xmlns:v="urn:schemas-microsoft-com:vml" xmlns:wp14="http://schemas.microsoft.com/office/word/2010/wordprocessingDrawing" xmlns:wp="http://schemas.openxmlformats.org/drawingml/2006/wordprocessingDrawing" xmlns:w10="urn:schemas-microsoft-com:office:word" xmlns:w="http://schemas.openxmlformats.org/wordprocessingml/2006/main" xmlns:w14="http://schemas.microsoft.com/office/word/2010/wordml" xmlns:w15="http://schemas.microsoft.com/office/word/2012/wordml" xmlns:w16cex="http://schemas.microsoft.com/office/word/2018/wordml/cex" xmlns:w16cid="http://schemas.microsoft.com/office/word/2016/wordml/cid" xmlns:w16="http://schemas.microsoft.com/office/word/2018/wordml" xmlns:w16du="http://schemas.microsoft.com/office/word/2023/wordml/word16du" xmlns:w16sdtdh="http://schemas.microsoft.com/office/word/2020/wordml/sdtdatahash" xmlns:w16se="http://schemas.microsoft.com/office/word/2015/wordml/symex" xmlns:wpg="http://schemas.microsoft.com/office/word/2010/wordprocessingGroup" xmlns:wpi="http://schemas.microsoft.com/office/word/2010/wordprocessingInk" xmlns:wne="http://schemas.microsoft.com/office/word/2006/wordml" xmlns:wps="http://schemas.microsoft.com/office/word/2010/wordprocessingShape" mc:Ignorable="w14 w15 w16se w16cid w16 w16cex w16sdtdh wp14">
+<w:numbering xmlns:wpc="http://schemas.microsoft.com/office/word/2010/wordprocessingCanvas" xmlns:cx="http://schemas.microsoft.com/office/drawing/2014/chartex" xmlns:cx1="http://schemas.microsoft.com/office/drawing/2015/9/8/chartex" xmlns:cx2="http://schemas.microsoft.com/office/drawing/2015/10/21/chartex" xmlns:cx3="http://schemas.microsoft.com/office/drawing/2016/5/9/chartex" xmlns:cx4="http://schemas.microsoft.com/office/drawing/2016/5/10/chartex" xmlns:cx5="http://schemas.microsoft.com/office/drawing/2016/5/11/chartex" xmlns:cx6="http://schemas.microsoft.com/office/drawing/2016/5/12/chartex" xmlns:cx7="http://schemas.microsoft.com/office/drawing/2016/5/13/chartex" xmlns:cx8="http://schemas.microsoft.com/office/drawing/2016/5/14/chartex" xmlns:mc="http://schemas.openxmlformats.org/markup-compatibility/2006" xmlns:aink="http://schemas.microsoft.com/office/drawing/2016/ink" xmlns:am3d="http://schemas.microsoft.com/office/drawing/2017/model3d" xmlns:o="urn:schemas-microsoft-com:office:office" xmlns:oel="http://schemas.microsoft.com/office/2019/extlst" xmlns:r="http://schemas.openxmlformats.org/officeDocument/2006/relationships" xmlns:m="http://schemas.openxmlformats.org/officeDocument/2006/math" xmlns:v="urn:schemas-microsoft-com:vml" xmlns:wp14="http://schemas.microsoft.com/office/word/2010/wordprocessingDrawing" xmlns:wp="http://schemas.openxmlformats.org/drawingml/2006/wordprocessingDrawing" xmlns:w10="urn:schemas-microsoft-com:office:word" xmlns:w="http://schemas.openxmlformats.org/wordprocessingml/2006/main" xmlns:w14="http://schemas.microsoft.com/office/word/2010/wordml" xmlns:w15="http://schemas.microsoft.com/office/word/2012/wordml" xmlns:w16cex="http://schemas.microsoft.com/office/word/2018/wordml/cex" xmlns:w16cid="http://schemas.microsoft.com/office/word/2016/wordml/cid" xmlns:w16="http://schemas.microsoft.com/office/word/2018/wordml" xmlns:w16sdtdh="http://schemas.microsoft.com/office/word/2020/wordml/sdtdatahash" xmlns:w16se="http://schemas.microsoft.com/office/word/2015/wordml/symex" xmlns:wpg="http://schemas.microsoft.com/office/word/2010/wordprocessingGroup" xmlns:wpi="http://schemas.microsoft.com/office/word/2010/wordprocessingInk" xmlns:wne="http://schemas.microsoft.com/office/word/2006/wordml" xmlns:wps="http://schemas.microsoft.com/office/word/2010/wordprocessingShape" mc:Ignorable="w14 w15 w16se w16cid w16 w16cex w16sdtdh wp14">
   <w:abstractNum w:abstractNumId="0" w15:restartNumberingAfterBreak="0">
     <w:nsid w:val="046A7C91"/>
     <w:multiLevelType w:val="hybridMultilevel"/>
@@ -3138,6 +3102,128 @@
     </w:lvl>
   </w:abstractNum>
   <w:abstractNum w:abstractNumId="1" w15:restartNumberingAfterBreak="0">
+    <w:nsid w:val="0A627782"/>
+    <w:multiLevelType w:val="multilevel"/>
+    <w:tmpl w:val="2572FCFC"/>
+    <w:lvl w:ilvl="0">
+      <w:start w:val="6"/>
+      <w:numFmt w:val="decimal"/>
+      <w:lvlText w:val="%1."/>
+      <w:lvlJc w:val="left"/>
+      <w:pPr>
+        <w:ind w:left="720" w:hanging="360"/>
+      </w:pPr>
+      <w:rPr>
+        <w:rFonts w:hint="default"/>
+        <w:u w:val="none"/>
+      </w:rPr>
+    </w:lvl>
+    <w:lvl w:ilvl="1">
+      <w:start w:val="1"/>
+      <w:numFmt w:val="lowerLetter"/>
+      <w:lvlText w:val="%2."/>
+      <w:lvlJc w:val="left"/>
+      <w:pPr>
+        <w:ind w:left="1440" w:hanging="360"/>
+      </w:pPr>
+      <w:rPr>
+        <w:rFonts w:hint="default"/>
+        <w:u w:val="none"/>
+      </w:rPr>
+    </w:lvl>
+    <w:lvl w:ilvl="2">
+      <w:start w:val="1"/>
+      <w:numFmt w:val="lowerRoman"/>
+      <w:lvlText w:val="%3."/>
+      <w:lvlJc w:val="right"/>
+      <w:pPr>
+        <w:ind w:left="2160" w:hanging="360"/>
+      </w:pPr>
+      <w:rPr>
+        <w:rFonts w:hint="default"/>
+        <w:u w:val="none"/>
+      </w:rPr>
+    </w:lvl>
+    <w:lvl w:ilvl="3">
+      <w:start w:val="1"/>
+      <w:numFmt w:val="decimal"/>
+      <w:lvlText w:val="%4."/>
+      <w:lvlJc w:val="left"/>
+      <w:pPr>
+        <w:ind w:left="2880" w:hanging="360"/>
+      </w:pPr>
+      <w:rPr>
+        <w:rFonts w:hint="default"/>
+        <w:u w:val="none"/>
+      </w:rPr>
+    </w:lvl>
+    <w:lvl w:ilvl="4">
+      <w:start w:val="1"/>
+      <w:numFmt w:val="lowerLetter"/>
+      <w:lvlText w:val="%5."/>
+      <w:lvlJc w:val="left"/>
+      <w:pPr>
+        <w:ind w:left="3600" w:hanging="360"/>
+      </w:pPr>
+      <w:rPr>
+        <w:rFonts w:hint="default"/>
+        <w:u w:val="none"/>
+      </w:rPr>
+    </w:lvl>
+    <w:lvl w:ilvl="5">
+      <w:start w:val="1"/>
+      <w:numFmt w:val="lowerRoman"/>
+      <w:lvlText w:val="%6."/>
+      <w:lvlJc w:val="right"/>
+      <w:pPr>
+        <w:ind w:left="4320" w:hanging="360"/>
+      </w:pPr>
+      <w:rPr>
+        <w:rFonts w:hint="default"/>
+        <w:u w:val="none"/>
+      </w:rPr>
+    </w:lvl>
+    <w:lvl w:ilvl="6">
+      <w:start w:val="1"/>
+      <w:numFmt w:val="decimal"/>
+      <w:lvlText w:val="%7."/>
+      <w:lvlJc w:val="left"/>
+      <w:pPr>
+        <w:ind w:left="5040" w:hanging="360"/>
+      </w:pPr>
+      <w:rPr>
+        <w:rFonts w:hint="default"/>
+        <w:u w:val="none"/>
+      </w:rPr>
+    </w:lvl>
+    <w:lvl w:ilvl="7">
+      <w:start w:val="1"/>
+      <w:numFmt w:val="lowerLetter"/>
+      <w:lvlText w:val="%8."/>
+      <w:lvlJc w:val="left"/>
+      <w:pPr>
+        <w:ind w:left="5760" w:hanging="360"/>
+      </w:pPr>
+      <w:rPr>
+        <w:rFonts w:hint="default"/>
+        <w:u w:val="none"/>
+      </w:rPr>
+    </w:lvl>
+    <w:lvl w:ilvl="8">
+      <w:start w:val="1"/>
+      <w:numFmt w:val="lowerRoman"/>
+      <w:lvlText w:val="%9."/>
+      <w:lvlJc w:val="right"/>
+      <w:pPr>
+        <w:ind w:left="6480" w:hanging="360"/>
+      </w:pPr>
+      <w:rPr>
+        <w:rFonts w:hint="default"/>
+        <w:u w:val="none"/>
+      </w:rPr>
+    </w:lvl>
+  </w:abstractNum>
+  <w:abstractNum w:abstractNumId="2" w15:restartNumberingAfterBreak="0">
     <w:nsid w:val="0EA80331"/>
     <w:multiLevelType w:val="multilevel"/>
     <w:tmpl w:val="4E241510"/>
@@ -3286,7 +3372,7 @@
       </w:rPr>
     </w:lvl>
   </w:abstractNum>
-  <w:abstractNum w:abstractNumId="2" w15:restartNumberingAfterBreak="0">
+  <w:abstractNum w:abstractNumId="3" w15:restartNumberingAfterBreak="0">
     <w:nsid w:val="0F0F5AAC"/>
     <w:multiLevelType w:val="multilevel"/>
     <w:tmpl w:val="7EE0E06E"/>
@@ -3399,7 +3485,7 @@
       </w:rPr>
     </w:lvl>
   </w:abstractNum>
-  <w:abstractNum w:abstractNumId="3" w15:restartNumberingAfterBreak="0">
+  <w:abstractNum w:abstractNumId="4" w15:restartNumberingAfterBreak="0">
     <w:nsid w:val="137817C5"/>
     <w:multiLevelType w:val="multilevel"/>
     <w:tmpl w:val="2684E654"/>
@@ -3512,7 +3598,7 @@
       </w:rPr>
     </w:lvl>
   </w:abstractNum>
-  <w:abstractNum w:abstractNumId="4" w15:restartNumberingAfterBreak="0">
+  <w:abstractNum w:abstractNumId="5" w15:restartNumberingAfterBreak="0">
     <w:nsid w:val="444F5952"/>
     <w:multiLevelType w:val="multilevel"/>
     <w:tmpl w:val="F5E4EF58"/>
@@ -3625,7 +3711,7 @@
       </w:rPr>
     </w:lvl>
   </w:abstractNum>
-  <w:abstractNum w:abstractNumId="5" w15:restartNumberingAfterBreak="0">
+  <w:abstractNum w:abstractNumId="6" w15:restartNumberingAfterBreak="0">
     <w:nsid w:val="49410993"/>
     <w:multiLevelType w:val="hybridMultilevel"/>
     <w:tmpl w:val="FEE65700"/>
@@ -3711,14 +3797,14 @@
       </w:pPr>
     </w:lvl>
   </w:abstractNum>
-  <w:abstractNum w:abstractNumId="6" w15:restartNumberingAfterBreak="0">
+  <w:abstractNum w:abstractNumId="7" w15:restartNumberingAfterBreak="0">
     <w:nsid w:val="4B996440"/>
     <w:multiLevelType w:val="multilevel"/>
-    <w:tmpl w:val="EE888CFC"/>
+    <w:tmpl w:val="11F08CCC"/>
     <w:lvl w:ilvl="0">
       <w:start w:val="1"/>
       <w:numFmt w:val="decimal"/>
-      <w:lvlText w:val="%1."/>
+      <w:lvlText w:val="5.%1"/>
       <w:lvlJc w:val="left"/>
       <w:pPr>
         <w:ind w:left="720" w:hanging="360"/>
@@ -3833,7 +3919,7 @@
       </w:rPr>
     </w:lvl>
   </w:abstractNum>
-  <w:abstractNum w:abstractNumId="7" w15:restartNumberingAfterBreak="0">
+  <w:abstractNum w:abstractNumId="8" w15:restartNumberingAfterBreak="0">
     <w:nsid w:val="4C7620AB"/>
     <w:multiLevelType w:val="multilevel"/>
     <w:tmpl w:val="DF60E666"/>
@@ -3946,7 +4032,7 @@
       </w:rPr>
     </w:lvl>
   </w:abstractNum>
-  <w:abstractNum w:abstractNumId="8" w15:restartNumberingAfterBreak="0">
+  <w:abstractNum w:abstractNumId="9" w15:restartNumberingAfterBreak="0">
     <w:nsid w:val="63CA04D7"/>
     <w:multiLevelType w:val="hybridMultilevel"/>
     <w:tmpl w:val="0E288570"/>
@@ -4037,32 +4123,151 @@
       </w:pPr>
     </w:lvl>
   </w:abstractNum>
+  <w:abstractNum w:abstractNumId="10" w15:restartNumberingAfterBreak="0">
+    <w:nsid w:val="6A1214C5"/>
+    <w:multiLevelType w:val="hybridMultilevel"/>
+    <w:tmpl w:val="15B627FE"/>
+    <w:lvl w:ilvl="0" w:tplc="280A0001">
+      <w:start w:val="1"/>
+      <w:numFmt w:val="bullet"/>
+      <w:lvlText w:val=""/>
+      <w:lvlJc w:val="left"/>
+      <w:pPr>
+        <w:ind w:left="1506" w:hanging="360"/>
+      </w:pPr>
+      <w:rPr>
+        <w:rFonts w:ascii="Symbol" w:hAnsi="Symbol" w:hint="default"/>
+      </w:rPr>
+    </w:lvl>
+    <w:lvl w:ilvl="1" w:tplc="280A0003" w:tentative="1">
+      <w:start w:val="1"/>
+      <w:numFmt w:val="bullet"/>
+      <w:lvlText w:val="o"/>
+      <w:lvlJc w:val="left"/>
+      <w:pPr>
+        <w:ind w:left="2226" w:hanging="360"/>
+      </w:pPr>
+      <w:rPr>
+        <w:rFonts w:ascii="Courier New" w:hAnsi="Courier New" w:cs="Courier New" w:hint="default"/>
+      </w:rPr>
+    </w:lvl>
+    <w:lvl w:ilvl="2" w:tplc="280A0005" w:tentative="1">
+      <w:start w:val="1"/>
+      <w:numFmt w:val="bullet"/>
+      <w:lvlText w:val=""/>
+      <w:lvlJc w:val="left"/>
+      <w:pPr>
+        <w:ind w:left="2946" w:hanging="360"/>
+      </w:pPr>
+      <w:rPr>
+        <w:rFonts w:ascii="Wingdings" w:hAnsi="Wingdings" w:hint="default"/>
+      </w:rPr>
+    </w:lvl>
+    <w:lvl w:ilvl="3" w:tplc="280A0001" w:tentative="1">
+      <w:start w:val="1"/>
+      <w:numFmt w:val="bullet"/>
+      <w:lvlText w:val=""/>
+      <w:lvlJc w:val="left"/>
+      <w:pPr>
+        <w:ind w:left="3666" w:hanging="360"/>
+      </w:pPr>
+      <w:rPr>
+        <w:rFonts w:ascii="Symbol" w:hAnsi="Symbol" w:hint="default"/>
+      </w:rPr>
+    </w:lvl>
+    <w:lvl w:ilvl="4" w:tplc="280A0003" w:tentative="1">
+      <w:start w:val="1"/>
+      <w:numFmt w:val="bullet"/>
+      <w:lvlText w:val="o"/>
+      <w:lvlJc w:val="left"/>
+      <w:pPr>
+        <w:ind w:left="4386" w:hanging="360"/>
+      </w:pPr>
+      <w:rPr>
+        <w:rFonts w:ascii="Courier New" w:hAnsi="Courier New" w:cs="Courier New" w:hint="default"/>
+      </w:rPr>
+    </w:lvl>
+    <w:lvl w:ilvl="5" w:tplc="280A0005" w:tentative="1">
+      <w:start w:val="1"/>
+      <w:numFmt w:val="bullet"/>
+      <w:lvlText w:val=""/>
+      <w:lvlJc w:val="left"/>
+      <w:pPr>
+        <w:ind w:left="5106" w:hanging="360"/>
+      </w:pPr>
+      <w:rPr>
+        <w:rFonts w:ascii="Wingdings" w:hAnsi="Wingdings" w:hint="default"/>
+      </w:rPr>
+    </w:lvl>
+    <w:lvl w:ilvl="6" w:tplc="280A0001" w:tentative="1">
+      <w:start w:val="1"/>
+      <w:numFmt w:val="bullet"/>
+      <w:lvlText w:val=""/>
+      <w:lvlJc w:val="left"/>
+      <w:pPr>
+        <w:ind w:left="5826" w:hanging="360"/>
+      </w:pPr>
+      <w:rPr>
+        <w:rFonts w:ascii="Symbol" w:hAnsi="Symbol" w:hint="default"/>
+      </w:rPr>
+    </w:lvl>
+    <w:lvl w:ilvl="7" w:tplc="280A0003" w:tentative="1">
+      <w:start w:val="1"/>
+      <w:numFmt w:val="bullet"/>
+      <w:lvlText w:val="o"/>
+      <w:lvlJc w:val="left"/>
+      <w:pPr>
+        <w:ind w:left="6546" w:hanging="360"/>
+      </w:pPr>
+      <w:rPr>
+        <w:rFonts w:ascii="Courier New" w:hAnsi="Courier New" w:cs="Courier New" w:hint="default"/>
+      </w:rPr>
+    </w:lvl>
+    <w:lvl w:ilvl="8" w:tplc="280A0005" w:tentative="1">
+      <w:start w:val="1"/>
+      <w:numFmt w:val="bullet"/>
+      <w:lvlText w:val=""/>
+      <w:lvlJc w:val="left"/>
+      <w:pPr>
+        <w:ind w:left="7266" w:hanging="360"/>
+      </w:pPr>
+      <w:rPr>
+        <w:rFonts w:ascii="Wingdings" w:hAnsi="Wingdings" w:hint="default"/>
+      </w:rPr>
+    </w:lvl>
+  </w:abstractNum>
   <w:num w:numId="1" w16cid:durableId="6837479">
-    <w:abstractNumId w:val="2"/>
+    <w:abstractNumId w:val="3"/>
   </w:num>
   <w:num w:numId="2" w16cid:durableId="92557837">
+    <w:abstractNumId w:val="5"/>
+  </w:num>
+  <w:num w:numId="3" w16cid:durableId="1268654858">
     <w:abstractNumId w:val="4"/>
   </w:num>
-  <w:num w:numId="3" w16cid:durableId="1268654858">
-    <w:abstractNumId w:val="3"/>
-  </w:num>
   <w:num w:numId="4" w16cid:durableId="432481732">
-    <w:abstractNumId w:val="7"/>
+    <w:abstractNumId w:val="8"/>
   </w:num>
   <w:num w:numId="5" w16cid:durableId="87046723">
-    <w:abstractNumId w:val="8"/>
+    <w:abstractNumId w:val="9"/>
   </w:num>
   <w:num w:numId="6" w16cid:durableId="619343959">
     <w:abstractNumId w:val="0"/>
   </w:num>
   <w:num w:numId="7" w16cid:durableId="56514870">
-    <w:abstractNumId w:val="5"/>
+    <w:abstractNumId w:val="6"/>
   </w:num>
   <w:num w:numId="8" w16cid:durableId="426462985">
-    <w:abstractNumId w:val="6"/>
+    <w:abstractNumId w:val="7"/>
   </w:num>
   <w:num w:numId="9" w16cid:durableId="481390952">
+    <w:abstractNumId w:val="2"/>
+  </w:num>
+  <w:num w:numId="10" w16cid:durableId="1904639701">
     <w:abstractNumId w:val="1"/>
+  </w:num>
+  <w:num w:numId="11" w16cid:durableId="1807550473">
+    <w:abstractNumId w:val="10"/>
   </w:num>
 </w:numbering>
 </file>
@@ -4734,12 +4939,23 @@
     <w:name w:val="Hyperlink"/>
     <w:basedOn w:val="Fuentedeprrafopredeter"/>
     <w:uiPriority w:val="99"/>
-    <w:semiHidden/>
     <w:unhideWhenUsed/>
     <w:rsid w:val="00F83E99"/>
     <w:rPr>
       <w:color w:val="0000FF"/>
       <w:u w:val="single"/>
+    </w:rPr>
+  </w:style>
+  <w:style w:type="character" w:styleId="Mencinsinresolver">
+    <w:name w:val="Unresolved Mention"/>
+    <w:basedOn w:val="Fuentedeprrafopredeter"/>
+    <w:uiPriority w:val="99"/>
+    <w:semiHidden/>
+    <w:unhideWhenUsed/>
+    <w:rsid w:val="00CD06F8"/>
+    <w:rPr>
+      <w:color w:val="605E5C"/>
+      <w:shd w:val="clear" w:color="auto" w:fill="E1DFDD"/>
     </w:rPr>
   </w:style>
 </w:styles>
@@ -5074,8 +5290,8 @@
 <file path=customXml/itemProps1.xml><?xml version="1.0" encoding="utf-8"?>
 <ds:datastoreItem xmlns:ds="http://schemas.openxmlformats.org/officeDocument/2006/customXml" ds:itemID="{11111111-1234-1234-1234-123412341234}">
   <ds:schemaRefs>
+    <ds:schemaRef ds:uri="http://customooxmlschemas.google.com/"/>
     <ds:schemaRef ds:uri="http://schemas.openxmlformats.org/officeDocument/2006/relationships"/>
-    <ds:schemaRef ds:uri="http://customooxmlschemas.google.com/"/>
   </ds:schemaRefs>
 </ds:datastoreItem>
 </file>
</xml_diff>